<commit_message>
refactor: change loan doc .docx to .pdf
</commit_message>
<xml_diff>
--- a/src/main/resources/loan-equipments-form.docx
+++ b/src/main/resources/loan-equipments-form.docx
@@ -10,6 +10,8 @@
           <w:rFonts w:ascii="Arial" w:hAnsi="Arial" w:cs="Arial"/>
           <w:b/>
           <w:bCs/>
+          <w:sz w:val="20"/>
+          <w:szCs w:val="20"/>
         </w:rPr>
       </w:pPr>
       <w:r>
@@ -17,6 +19,8 @@
           <w:rFonts w:ascii="Arial" w:hAnsi="Arial" w:cs="Arial"/>
           <w:b/>
           <w:bCs/>
+          <w:sz w:val="20"/>
+          <w:szCs w:val="20"/>
         </w:rPr>
         <w:t xml:space="preserve">CAUTELA DE </w:t>
       </w:r>
@@ -25,6 +29,8 @@
           <w:rFonts w:ascii="Arial" w:hAnsi="Arial" w:cs="Arial"/>
           <w:b/>
           <w:bCs/>
+          <w:sz w:val="20"/>
+          <w:szCs w:val="20"/>
         </w:rPr>
         <w:t>MATERIAL</w:t>
       </w:r>
@@ -36,6 +42,8 @@
           <w:rFonts w:ascii="Arial" w:hAnsi="Arial" w:cs="Arial"/>
           <w:b/>
           <w:bCs/>
+          <w:sz w:val="20"/>
+          <w:szCs w:val="20"/>
         </w:rPr>
       </w:pPr>
     </w:p>
@@ -47,6 +55,8 @@
           <w:rFonts w:ascii="Arial" w:hAnsi="Arial" w:cs="Arial"/>
           <w:b/>
           <w:bCs/>
+          <w:sz w:val="20"/>
+          <w:szCs w:val="20"/>
         </w:rPr>
       </w:pPr>
       <w:r>
@@ -54,6 +64,8 @@
           <w:rFonts w:ascii="Arial" w:hAnsi="Arial" w:cs="Arial"/>
           <w:b/>
           <w:bCs/>
+          <w:sz w:val="20"/>
+          <w:szCs w:val="20"/>
         </w:rPr>
         <w:t xml:space="preserve"> </w:t>
       </w:r>
@@ -66,6 +78,8 @@
           <w:rFonts w:ascii="Arial" w:hAnsi="Arial" w:cs="Arial"/>
           <w:b/>
           <w:bCs/>
+          <w:sz w:val="20"/>
+          <w:szCs w:val="20"/>
         </w:rPr>
       </w:pPr>
       <w:r>
@@ -74,6 +88,8 @@
           <w:b/>
           <w:bCs/>
           <w:color w:val="000000" w:themeColor="text1"/>
+          <w:sz w:val="20"/>
+          <w:szCs w:val="20"/>
         </w:rPr>
         <w:t>1.</w:t>
       </w:r>
@@ -81,6 +97,8 @@
         <w:rPr>
           <w:rFonts w:ascii="Arial" w:hAnsi="Arial" w:cs="Arial"/>
           <w:color w:val="000000" w:themeColor="text1"/>
+          <w:sz w:val="20"/>
+          <w:szCs w:val="20"/>
         </w:rPr>
         <w:t xml:space="preserve"> </w:t>
       </w:r>
@@ -89,6 +107,8 @@
           <w:rFonts w:ascii="Arial" w:hAnsi="Arial" w:cs="Arial"/>
           <w:b/>
           <w:bCs/>
+          <w:sz w:val="20"/>
+          <w:szCs w:val="20"/>
         </w:rPr>
         <w:t>Recebimento</w:t>
       </w:r>
@@ -99,6 +119,8 @@
         <w:jc w:val="both"/>
         <w:rPr>
           <w:rFonts w:ascii="Arial" w:hAnsi="Arial" w:cs="Arial"/>
+          <w:sz w:val="20"/>
+          <w:szCs w:val="20"/>
         </w:rPr>
       </w:pPr>
     </w:p>
@@ -109,81 +131,49 @@
         <w:jc w:val="both"/>
         <w:rPr>
           <w:rFonts w:ascii="Arial" w:hAnsi="Arial" w:cs="Arial"/>
-        </w:rPr>
-      </w:pPr>
-      <w:r>
-        <w:rPr>
-          <w:rFonts w:ascii="Arial" w:hAnsi="Arial" w:cs="Arial"/>
+          <w:sz w:val="20"/>
+          <w:szCs w:val="20"/>
+        </w:rPr>
+      </w:pPr>
+      <w:r>
+        <w:rPr>
+          <w:rFonts w:ascii="Arial" w:hAnsi="Arial" w:cs="Arial"/>
+          <w:sz w:val="20"/>
+          <w:szCs w:val="20"/>
         </w:rPr>
         <w:t xml:space="preserve">Eu </w:t>
       </w:r>
       <w:r>
         <w:rPr>
           <w:rFonts w:ascii="Arial" w:hAnsi="Arial" w:cs="Arial"/>
+          <w:sz w:val="20"/>
+          <w:szCs w:val="20"/>
           <w:u w:val="single"/>
         </w:rPr>
-        <w:t>{</w:t>
-      </w:r>
-      <w:proofErr w:type="spellStart"/>
-      <w:r>
-        <w:rPr>
-          <w:rFonts w:ascii="Arial" w:hAnsi="Arial" w:cs="Arial"/>
+        <w:t>{receiver}</w:t>
+      </w:r>
+      <w:r>
+        <w:rPr>
+          <w:rFonts w:ascii="Arial" w:hAnsi="Arial" w:cs="Arial"/>
+          <w:sz w:val="20"/>
+          <w:szCs w:val="20"/>
+        </w:rPr>
+        <w:t xml:space="preserve">, confirmo que recebi da Seção de Informática do 6º Batalhão de Inf Amv, na data de </w:t>
+      </w:r>
+      <w:r>
+        <w:rPr>
+          <w:rFonts w:ascii="Arial" w:hAnsi="Arial" w:cs="Arial"/>
+          <w:sz w:val="20"/>
+          <w:szCs w:val="20"/>
           <w:u w:val="single"/>
         </w:rPr>
-        <w:t>receiver</w:t>
-      </w:r>
-      <w:proofErr w:type="spellEnd"/>
-      <w:r>
-        <w:rPr>
-          <w:rFonts w:ascii="Arial" w:hAnsi="Arial" w:cs="Arial"/>
-          <w:u w:val="single"/>
-        </w:rPr>
-        <w:t>}</w:t>
-      </w:r>
-      <w:r>
-        <w:rPr>
-          <w:rFonts w:ascii="Arial" w:hAnsi="Arial" w:cs="Arial"/>
-        </w:rPr>
-        <w:t xml:space="preserve">, confirmo que recebi da Seção de Informática do 6º Batalhão de </w:t>
-      </w:r>
-      <w:proofErr w:type="spellStart"/>
-      <w:r>
-        <w:rPr>
-          <w:rFonts w:ascii="Arial" w:hAnsi="Arial" w:cs="Arial"/>
-        </w:rPr>
-        <w:t>Inf</w:t>
-      </w:r>
-      <w:proofErr w:type="spellEnd"/>
-      <w:r>
-        <w:rPr>
-          <w:rFonts w:ascii="Arial" w:hAnsi="Arial" w:cs="Arial"/>
-        </w:rPr>
-        <w:t xml:space="preserve"> </w:t>
-      </w:r>
-      <w:proofErr w:type="spellStart"/>
-      <w:r>
-        <w:rPr>
-          <w:rFonts w:ascii="Arial" w:hAnsi="Arial" w:cs="Arial"/>
-        </w:rPr>
-        <w:t>Amv</w:t>
-      </w:r>
-      <w:proofErr w:type="spellEnd"/>
-      <w:r>
-        <w:rPr>
-          <w:rFonts w:ascii="Arial" w:hAnsi="Arial" w:cs="Arial"/>
-        </w:rPr>
-        <w:t xml:space="preserve">, na data de </w:t>
-      </w:r>
-      <w:r>
-        <w:rPr>
-          <w:rFonts w:ascii="Arial" w:hAnsi="Arial" w:cs="Arial"/>
-          <w:u w:val="single"/>
-        </w:rPr>
         <w:t>{date}</w:t>
       </w:r>
       <w:r>
         <w:rPr>
           <w:rFonts w:ascii="Arial" w:hAnsi="Arial" w:cs="Arial"/>
+          <w:sz w:val="20"/>
+          <w:szCs w:val="20"/>
         </w:rPr>
         <w:t>, o seguinte material nas quantidades e especificações abaixo descritas, para uso exclusivo em condições de trabalho.</w:t>
       </w:r>
@@ -194,6 +184,8 @@
         <w:jc w:val="both"/>
         <w:rPr>
           <w:rFonts w:ascii="Arial" w:hAnsi="Arial" w:cs="Arial"/>
+          <w:sz w:val="20"/>
+          <w:szCs w:val="20"/>
         </w:rPr>
       </w:pPr>
     </w:p>
@@ -203,6 +195,8 @@
         <w:jc w:val="both"/>
         <w:rPr>
           <w:rFonts w:ascii="Arial" w:hAnsi="Arial" w:cs="Arial"/>
+          <w:sz w:val="20"/>
+          <w:szCs w:val="20"/>
         </w:rPr>
       </w:pPr>
     </w:p>
@@ -214,6 +208,8 @@
           <w:rFonts w:ascii="Arial" w:hAnsi="Arial" w:cs="Arial"/>
           <w:b/>
           <w:bCs/>
+          <w:sz w:val="20"/>
+          <w:szCs w:val="20"/>
         </w:rPr>
       </w:pPr>
       <w:r>
@@ -221,6 +217,8 @@
           <w:rFonts w:ascii="Arial" w:hAnsi="Arial" w:cs="Arial"/>
           <w:b/>
           <w:bCs/>
+          <w:sz w:val="20"/>
+          <w:szCs w:val="20"/>
         </w:rPr>
         <w:t>2. Especificações</w:t>
       </w:r>
@@ -233,6 +231,8 @@
           <w:rFonts w:ascii="Arial" w:hAnsi="Arial" w:cs="Arial"/>
           <w:b/>
           <w:bCs/>
+          <w:sz w:val="20"/>
+          <w:szCs w:val="20"/>
         </w:rPr>
       </w:pPr>
     </w:p>
@@ -244,6 +244,8 @@
           <w:rFonts w:ascii="Arial" w:hAnsi="Arial" w:cs="Arial"/>
           <w:b/>
           <w:bCs/>
+          <w:sz w:val="20"/>
+          <w:szCs w:val="20"/>
         </w:rPr>
       </w:pPr>
     </w:p>
@@ -255,6 +257,8 @@
           <w:rFonts w:ascii="Arial" w:hAnsi="Arial" w:cs="Arial"/>
           <w:b/>
           <w:bCs/>
+          <w:sz w:val="20"/>
+          <w:szCs w:val="20"/>
         </w:rPr>
       </w:pPr>
     </w:p>
@@ -265,37 +269,27 @@
         <w:jc w:val="both"/>
         <w:rPr>
           <w:rFonts w:ascii="Arial" w:hAnsi="Arial" w:cs="Arial"/>
+          <w:sz w:val="20"/>
+          <w:szCs w:val="20"/>
           <w:u w:val="single"/>
         </w:rPr>
       </w:pPr>
       <w:r>
         <w:rPr>
           <w:rFonts w:ascii="Arial" w:hAnsi="Arial" w:cs="Arial"/>
+          <w:sz w:val="20"/>
+          <w:szCs w:val="20"/>
         </w:rPr>
         <w:t xml:space="preserve">Observação: </w:t>
       </w:r>
       <w:r>
         <w:rPr>
           <w:rFonts w:ascii="Arial" w:hAnsi="Arial" w:cs="Arial"/>
+          <w:sz w:val="20"/>
+          <w:szCs w:val="20"/>
           <w:u w:val="single"/>
         </w:rPr>
-        <w:t>{</w:t>
-      </w:r>
-      <w:proofErr w:type="spellStart"/>
-      <w:r>
-        <w:rPr>
-          <w:rFonts w:ascii="Arial" w:hAnsi="Arial" w:cs="Arial"/>
-          <w:u w:val="single"/>
-        </w:rPr>
-        <w:t>observation</w:t>
-      </w:r>
-      <w:proofErr w:type="spellEnd"/>
-      <w:r>
-        <w:rPr>
-          <w:rFonts w:ascii="Arial" w:hAnsi="Arial" w:cs="Arial"/>
-          <w:u w:val="single"/>
-        </w:rPr>
-        <w:t>}</w:t>
+        <w:t>{observation}</w:t>
       </w:r>
     </w:p>
     <w:p>
@@ -305,6 +299,8 @@
           <w:rFonts w:ascii="Arial" w:hAnsi="Arial" w:cs="Arial"/>
           <w:b/>
           <w:bCs/>
+          <w:sz w:val="20"/>
+          <w:szCs w:val="20"/>
         </w:rPr>
       </w:pPr>
     </w:p>
@@ -315,6 +311,8 @@
           <w:rFonts w:ascii="Arial" w:hAnsi="Arial" w:cs="Arial"/>
           <w:b/>
           <w:bCs/>
+          <w:sz w:val="20"/>
+          <w:szCs w:val="20"/>
         </w:rPr>
       </w:pPr>
     </w:p>
@@ -327,6 +325,8 @@
           <w:b/>
           <w:bCs/>
           <w:color w:val="000000" w:themeColor="text1"/>
+          <w:sz w:val="20"/>
+          <w:szCs w:val="20"/>
         </w:rPr>
       </w:pPr>
       <w:r>
@@ -335,6 +335,8 @@
           <w:b/>
           <w:bCs/>
           <w:color w:val="000000" w:themeColor="text1"/>
+          <w:sz w:val="20"/>
+          <w:szCs w:val="20"/>
         </w:rPr>
         <w:t>3. Cautela e Devolução</w:t>
       </w:r>
@@ -346,6 +348,8 @@
         <w:rPr>
           <w:rFonts w:ascii="Arial" w:hAnsi="Arial" w:cs="Arial"/>
           <w:color w:val="000000" w:themeColor="text1"/>
+          <w:sz w:val="20"/>
+          <w:szCs w:val="20"/>
         </w:rPr>
       </w:pPr>
     </w:p>
@@ -357,12 +361,16 @@
         <w:rPr>
           <w:rFonts w:ascii="Arial" w:hAnsi="Arial" w:cs="Arial"/>
           <w:color w:val="000000" w:themeColor="text1"/>
-        </w:rPr>
-      </w:pPr>
-      <w:r>
-        <w:rPr>
-          <w:rFonts w:ascii="Arial" w:hAnsi="Arial" w:cs="Arial"/>
-          <w:color w:val="000000" w:themeColor="text1"/>
+          <w:sz w:val="20"/>
+          <w:szCs w:val="20"/>
+        </w:rPr>
+      </w:pPr>
+      <w:r>
+        <w:rPr>
+          <w:rFonts w:ascii="Arial" w:hAnsi="Arial" w:cs="Arial"/>
+          <w:color w:val="000000" w:themeColor="text1"/>
+          <w:sz w:val="20"/>
+          <w:szCs w:val="20"/>
         </w:rPr>
         <w:t xml:space="preserve">Eu </w:t>
       </w:r>
@@ -370,32 +378,18 @@
         <w:rPr>
           <w:rFonts w:ascii="Arial" w:hAnsi="Arial" w:cs="Arial"/>
           <w:color w:val="000000" w:themeColor="text1"/>
+          <w:sz w:val="20"/>
+          <w:szCs w:val="20"/>
           <w:u w:val="single"/>
         </w:rPr>
-        <w:t>{</w:t>
-      </w:r>
-      <w:proofErr w:type="spellStart"/>
-      <w:r>
-        <w:rPr>
-          <w:rFonts w:ascii="Arial" w:hAnsi="Arial" w:cs="Arial"/>
-          <w:color w:val="000000" w:themeColor="text1"/>
-          <w:u w:val="single"/>
-        </w:rPr>
-        <w:t>receiver</w:t>
-      </w:r>
-      <w:proofErr w:type="spellEnd"/>
-      <w:r>
-        <w:rPr>
-          <w:rFonts w:ascii="Arial" w:hAnsi="Arial" w:cs="Arial"/>
-          <w:color w:val="000000" w:themeColor="text1"/>
-          <w:u w:val="single"/>
-        </w:rPr>
-        <w:t>}</w:t>
-      </w:r>
-      <w:r>
-        <w:rPr>
-          <w:rFonts w:ascii="Arial" w:hAnsi="Arial" w:cs="Arial"/>
-          <w:color w:val="000000" w:themeColor="text1"/>
+        <w:t>{receiver}</w:t>
+      </w:r>
+      <w:r>
+        <w:rPr>
+          <w:rFonts w:ascii="Arial" w:hAnsi="Arial" w:cs="Arial"/>
+          <w:color w:val="000000" w:themeColor="text1"/>
+          <w:sz w:val="20"/>
+          <w:szCs w:val="20"/>
         </w:rPr>
         <w:t>,</w:t>
       </w:r>
@@ -403,67 +397,8 @@
         <w:rPr>
           <w:rFonts w:ascii="Arial" w:hAnsi="Arial" w:cs="Arial"/>
           <w:color w:val="000000" w:themeColor="text1"/>
-        </w:rPr>
-        <w:t xml:space="preserve"> inscrito no CPF sob o </w:t>
-      </w:r>
-      <w:r>
-        <w:rPr>
-          <w:rFonts w:ascii="Arial" w:hAnsi="Arial" w:cs="Arial"/>
-          <w:color w:val="000000" w:themeColor="text1"/>
-        </w:rPr>
-        <w:t xml:space="preserve">Nº </w:t>
-      </w:r>
-      <w:r>
-        <w:rPr>
-          <w:rFonts w:ascii="Arial" w:hAnsi="Arial" w:cs="Arial"/>
-          <w:color w:val="000000" w:themeColor="text1"/>
-          <w:u w:val="single"/>
-        </w:rPr>
-        <w:t>{</w:t>
-      </w:r>
-      <w:proofErr w:type="spellStart"/>
-      <w:r>
-        <w:rPr>
-          <w:rFonts w:ascii="Arial" w:hAnsi="Arial" w:cs="Arial"/>
-          <w:color w:val="000000" w:themeColor="text1"/>
-          <w:u w:val="single"/>
-        </w:rPr>
-        <w:t>cpf</w:t>
-      </w:r>
-      <w:proofErr w:type="spellEnd"/>
-      <w:r>
-        <w:rPr>
-          <w:rFonts w:ascii="Arial" w:hAnsi="Arial" w:cs="Arial"/>
-          <w:color w:val="000000" w:themeColor="text1"/>
-          <w:u w:val="single"/>
-        </w:rPr>
-        <w:t>}</w:t>
-      </w:r>
-      <w:r>
-        <w:rPr>
-          <w:rFonts w:ascii="Arial" w:hAnsi="Arial" w:cs="Arial"/>
-          <w:color w:val="000000" w:themeColor="text1"/>
-        </w:rPr>
-        <w:t xml:space="preserve">, </w:t>
-      </w:r>
-      <w:r>
-        <w:rPr>
-          <w:rFonts w:ascii="Arial" w:hAnsi="Arial" w:cs="Arial"/>
-          <w:color w:val="000000" w:themeColor="text1"/>
-        </w:rPr>
-        <w:t xml:space="preserve">mediante este </w:t>
-      </w:r>
-      <w:r>
-        <w:rPr>
-          <w:rFonts w:ascii="Arial" w:hAnsi="Arial" w:cs="Arial"/>
-          <w:color w:val="000000" w:themeColor="text1"/>
-        </w:rPr>
-        <w:t>instrumento,</w:t>
-      </w:r>
-      <w:r>
-        <w:rPr>
-          <w:rFonts w:ascii="Arial" w:hAnsi="Arial" w:cs="Arial"/>
-          <w:color w:val="000000" w:themeColor="text1"/>
+          <w:sz w:val="20"/>
+          <w:szCs w:val="20"/>
         </w:rPr>
         <w:t xml:space="preserve"> </w:t>
       </w:r>
@@ -471,13 +406,17 @@
         <w:rPr>
           <w:rFonts w:ascii="Arial" w:hAnsi="Arial" w:cs="Arial"/>
           <w:color w:val="000000" w:themeColor="text1"/>
-        </w:rPr>
-        <w:t>declaro responsabilizar-me pela conservação do</w:t>
-      </w:r>
-      <w:r>
-        <w:rPr>
-          <w:rFonts w:ascii="Arial" w:hAnsi="Arial" w:cs="Arial"/>
-          <w:color w:val="000000" w:themeColor="text1"/>
+          <w:sz w:val="20"/>
+          <w:szCs w:val="20"/>
+        </w:rPr>
+        <w:t>mediante este instrumento, declaro responsabilizar-me pela conservação do</w:t>
+      </w:r>
+      <w:r>
+        <w:rPr>
+          <w:rFonts w:ascii="Arial" w:hAnsi="Arial" w:cs="Arial"/>
+          <w:color w:val="000000" w:themeColor="text1"/>
+          <w:sz w:val="20"/>
+          <w:szCs w:val="20"/>
         </w:rPr>
         <w:t>(s)</w:t>
       </w:r>
@@ -485,6 +424,8 @@
         <w:rPr>
           <w:rFonts w:ascii="Arial" w:hAnsi="Arial" w:cs="Arial"/>
           <w:color w:val="000000" w:themeColor="text1"/>
+          <w:sz w:val="20"/>
+          <w:szCs w:val="20"/>
         </w:rPr>
         <w:t xml:space="preserve"> equipamento</w:t>
       </w:r>
@@ -492,6 +433,8 @@
         <w:rPr>
           <w:rFonts w:ascii="Arial" w:hAnsi="Arial" w:cs="Arial"/>
           <w:color w:val="000000" w:themeColor="text1"/>
+          <w:sz w:val="20"/>
+          <w:szCs w:val="20"/>
         </w:rPr>
         <w:t>(s)</w:t>
       </w:r>
@@ -499,42 +442,46 @@
         <w:rPr>
           <w:rFonts w:ascii="Arial" w:hAnsi="Arial" w:cs="Arial"/>
           <w:color w:val="000000" w:themeColor="text1"/>
-        </w:rPr>
-        <w:t xml:space="preserve">/material </w:t>
-      </w:r>
-      <w:r>
-        <w:rPr>
-          <w:rFonts w:ascii="Arial" w:hAnsi="Arial" w:cs="Arial"/>
-          <w:color w:val="000000" w:themeColor="text1"/>
-          <w:u w:val="single"/>
-        </w:rPr>
-        <w:t>{</w:t>
-      </w:r>
-      <w:proofErr w:type="spellStart"/>
-      <w:r>
-        <w:rPr>
-          <w:rFonts w:ascii="Arial" w:hAnsi="Arial" w:cs="Arial"/>
-          <w:color w:val="000000" w:themeColor="text1"/>
-          <w:u w:val="single"/>
-        </w:rPr>
-        <w:t>name</w:t>
-      </w:r>
-      <w:proofErr w:type="spellEnd"/>
-      <w:r>
-        <w:rPr>
-          <w:rFonts w:ascii="Arial" w:hAnsi="Arial" w:cs="Arial"/>
-          <w:color w:val="000000" w:themeColor="text1"/>
-          <w:u w:val="single"/>
-        </w:rPr>
-        <w:t>}</w:t>
-      </w:r>
-      <w:r>
-        <w:rPr>
-          <w:rFonts w:ascii="Arial" w:hAnsi="Arial" w:cs="Arial"/>
-          <w:color w:val="000000" w:themeColor="text1"/>
-        </w:rPr>
-        <w:t>, a contar desta data, comprometendo-me a devolvê-lo em condições de uso posterior.</w:t>
-      </w:r>
+          <w:sz w:val="20"/>
+          <w:szCs w:val="20"/>
+        </w:rPr>
+        <w:t>/material, a contar desta data, comprometendo-me a devolvê-lo em condições de uso posterior.</w:t>
+      </w:r>
+    </w:p>
+    <w:p>
+      <w:pPr>
+        <w:spacing w:after="0" w:line="360" w:lineRule="auto"/>
+        <w:ind w:left="708" w:firstLine="708"/>
+        <w:jc w:val="both"/>
+        <w:rPr>
+          <w:rFonts w:ascii="Arial" w:hAnsi="Arial" w:cs="Arial"/>
+          <w:color w:val="000000" w:themeColor="text1"/>
+          <w:sz w:val="20"/>
+          <w:szCs w:val="20"/>
+        </w:rPr>
+      </w:pPr>
+      <w:r>
+        <w:rPr>
+          <w:rFonts w:ascii="Arial" w:hAnsi="Arial" w:cs="Arial"/>
+          <w:color w:val="000000" w:themeColor="text1"/>
+          <w:sz w:val="20"/>
+          <w:szCs w:val="20"/>
+        </w:rPr>
+        <w:t>Em casos de extravio e danos que acarretem a perda total ou parcial do equipamento, fico obrigado a ressarcir os prejuízos causados.</w:t>
+      </w:r>
+    </w:p>
+    <w:p>
+      <w:pPr>
+        <w:pStyle w:val="PargrafodaLista"/>
+        <w:spacing w:after="0" w:line="360" w:lineRule="auto"/>
+        <w:jc w:val="both"/>
+        <w:rPr>
+          <w:rFonts w:ascii="Arial" w:hAnsi="Arial" w:cs="Arial"/>
+          <w:color w:val="000000" w:themeColor="text1"/>
+          <w:sz w:val="20"/>
+          <w:szCs w:val="20"/>
+        </w:rPr>
+      </w:pPr>
     </w:p>
     <w:p>
       <w:pPr>
@@ -544,37 +491,29 @@
         <w:rPr>
           <w:rFonts w:ascii="Arial" w:hAnsi="Arial" w:cs="Arial"/>
           <w:color w:val="000000" w:themeColor="text1"/>
-        </w:rPr>
-      </w:pPr>
-    </w:p>
-    <w:p>
-      <w:pPr>
-        <w:spacing w:after="0" w:line="360" w:lineRule="auto"/>
-        <w:ind w:left="708" w:firstLine="708"/>
-        <w:jc w:val="both"/>
-        <w:rPr>
-          <w:rFonts w:ascii="Arial" w:hAnsi="Arial" w:cs="Arial"/>
-          <w:color w:val="000000" w:themeColor="text1"/>
-        </w:rPr>
-      </w:pPr>
-      <w:r>
-        <w:rPr>
-          <w:rFonts w:ascii="Arial" w:hAnsi="Arial" w:cs="Arial"/>
-          <w:color w:val="000000" w:themeColor="text1"/>
-        </w:rPr>
-        <w:t>Em casos de extravio e danos que acarretem a perda total ou parcial do equipamento, fico obrigado a ressarcir os prejuízos causados.</w:t>
-      </w:r>
-    </w:p>
-    <w:p>
-      <w:pPr>
-        <w:pStyle w:val="PargrafodaLista"/>
-        <w:spacing w:after="0" w:line="360" w:lineRule="auto"/>
-        <w:jc w:val="both"/>
-        <w:rPr>
-          <w:rFonts w:ascii="Arial" w:hAnsi="Arial" w:cs="Arial"/>
-          <w:color w:val="000000" w:themeColor="text1"/>
-        </w:rPr>
-      </w:pPr>
+          <w:sz w:val="20"/>
+          <w:szCs w:val="20"/>
+        </w:rPr>
+      </w:pPr>
+      <w:r>
+        <w:rPr>
+          <w:rFonts w:ascii="Arial" w:hAnsi="Arial" w:cs="Arial"/>
+          <w:color w:val="000000" w:themeColor="text1"/>
+          <w:sz w:val="20"/>
+          <w:szCs w:val="20"/>
+        </w:rPr>
+        <w:t xml:space="preserve">Data de cautela: </w:t>
+      </w:r>
+      <w:r>
+        <w:rPr>
+          <w:rFonts w:ascii="Arial" w:hAnsi="Arial" w:cs="Arial"/>
+          <w:color w:val="000000" w:themeColor="text1"/>
+          <w:sz w:val="20"/>
+          <w:szCs w:val="20"/>
+          <w:u w:val="single"/>
+        </w:rPr>
+        <w:t>{date}</w:t>
+      </w:r>
     </w:p>
     <w:p>
       <w:pPr>
@@ -584,146 +523,157 @@
         <w:rPr>
           <w:rFonts w:ascii="Arial" w:hAnsi="Arial" w:cs="Arial"/>
           <w:color w:val="000000" w:themeColor="text1"/>
-        </w:rPr>
-      </w:pPr>
-      <w:r>
-        <w:rPr>
-          <w:rFonts w:ascii="Arial" w:hAnsi="Arial" w:cs="Arial"/>
-          <w:color w:val="000000" w:themeColor="text1"/>
-        </w:rPr>
-        <w:t xml:space="preserve">Data de cautela: </w:t>
-      </w:r>
-      <w:r>
-        <w:rPr>
-          <w:rFonts w:ascii="Arial" w:hAnsi="Arial" w:cs="Arial"/>
-          <w:color w:val="000000" w:themeColor="text1"/>
+          <w:sz w:val="20"/>
+          <w:szCs w:val="20"/>
           <w:u w:val="single"/>
         </w:rPr>
-        <w:t>{date}</w:t>
-      </w:r>
-    </w:p>
-    <w:p>
-      <w:pPr>
-        <w:spacing w:after="0" w:line="360" w:lineRule="auto"/>
-        <w:ind w:firstLine="708"/>
+      </w:pPr>
+      <w:r>
+        <w:rPr>
+          <w:rFonts w:ascii="Arial" w:hAnsi="Arial" w:cs="Arial"/>
+          <w:color w:val="000000" w:themeColor="text1"/>
+          <w:sz w:val="20"/>
+          <w:szCs w:val="20"/>
+        </w:rPr>
+        <w:t xml:space="preserve">Data de devolução: </w:t>
+      </w:r>
+      <w:r>
+        <w:rPr>
+          <w:rFonts w:ascii="Arial" w:hAnsi="Arial" w:cs="Arial"/>
+          <w:color w:val="000000" w:themeColor="text1"/>
+          <w:sz w:val="20"/>
+          <w:szCs w:val="20"/>
+          <w:u w:val="single"/>
+        </w:rPr>
+        <w:t>{devolutionDate}</w:t>
+      </w:r>
+    </w:p>
+    <w:p>
+      <w:pPr>
+        <w:spacing w:after="0" w:line="240" w:lineRule="auto"/>
+        <w:rPr>
+          <w:rFonts w:ascii="Arial" w:hAnsi="Arial" w:cs="Arial"/>
+          <w:color w:val="000000" w:themeColor="text1"/>
+          <w:sz w:val="20"/>
+          <w:szCs w:val="20"/>
+          <w:u w:val="single"/>
+        </w:rPr>
+      </w:pPr>
+    </w:p>
+    <w:p>
+      <w:pPr>
+        <w:spacing w:after="0" w:line="240" w:lineRule="auto"/>
+        <w:rPr>
+          <w:rFonts w:ascii="Arial" w:hAnsi="Arial" w:cs="Arial"/>
+          <w:color w:val="000000" w:themeColor="text1"/>
+          <w:sz w:val="20"/>
+          <w:szCs w:val="20"/>
+          <w:u w:val="single"/>
+        </w:rPr>
+      </w:pPr>
+    </w:p>
+    <w:p>
+      <w:pPr>
+        <w:spacing w:after="0" w:line="240" w:lineRule="auto"/>
+        <w:rPr>
+          <w:rFonts w:ascii="Arial" w:hAnsi="Arial" w:cs="Arial"/>
+          <w:color w:val="000000" w:themeColor="text1"/>
+          <w:sz w:val="20"/>
+          <w:szCs w:val="20"/>
+          <w:u w:val="single"/>
+        </w:rPr>
+      </w:pPr>
+    </w:p>
+    <w:p>
+      <w:pPr>
+        <w:spacing w:after="0" w:line="240" w:lineRule="auto"/>
+        <w:rPr>
+          <w:rFonts w:ascii="Arial" w:hAnsi="Arial" w:cs="Arial"/>
+          <w:color w:val="000000" w:themeColor="text1"/>
+          <w:sz w:val="20"/>
+          <w:szCs w:val="20"/>
+          <w:u w:val="single"/>
+        </w:rPr>
+      </w:pPr>
+    </w:p>
+    <w:p>
+      <w:pPr>
+        <w:spacing w:after="0" w:line="240" w:lineRule="auto"/>
+        <w:rPr>
+          <w:rFonts w:ascii="Arial" w:hAnsi="Arial" w:cs="Arial"/>
+          <w:color w:val="000000" w:themeColor="text1"/>
+          <w:sz w:val="20"/>
+          <w:szCs w:val="20"/>
+          <w:u w:val="single"/>
+        </w:rPr>
+      </w:pPr>
+    </w:p>
+    <w:p>
+      <w:pPr>
+        <w:spacing w:after="0" w:line="240" w:lineRule="auto"/>
+        <w:rPr>
+          <w:rFonts w:ascii="Arial" w:hAnsi="Arial" w:cs="Arial"/>
+          <w:color w:val="000000" w:themeColor="text1"/>
+          <w:sz w:val="20"/>
+          <w:szCs w:val="20"/>
+          <w:u w:val="single"/>
+        </w:rPr>
+      </w:pPr>
+    </w:p>
+    <w:p>
+      <w:pPr>
+        <w:spacing w:after="0" w:line="240" w:lineRule="auto"/>
+        <w:rPr>
+          <w:rFonts w:ascii="Arial" w:hAnsi="Arial" w:cs="Arial"/>
+          <w:color w:val="000000" w:themeColor="text1"/>
+          <w:sz w:val="20"/>
+          <w:szCs w:val="20"/>
+          <w:u w:val="single"/>
+        </w:rPr>
+      </w:pPr>
+    </w:p>
+    <w:p>
+      <w:pPr>
+        <w:spacing w:after="0" w:line="240" w:lineRule="auto"/>
+        <w:rPr>
+          <w:rFonts w:ascii="Arial" w:hAnsi="Arial" w:cs="Arial"/>
+          <w:color w:val="000000" w:themeColor="text1"/>
+          <w:sz w:val="20"/>
+          <w:szCs w:val="20"/>
+          <w:u w:val="single"/>
+        </w:rPr>
+      </w:pPr>
+    </w:p>
+    <w:p>
+      <w:pPr>
+        <w:spacing w:after="0" w:line="360" w:lineRule="auto"/>
+        <w:jc w:val="center"/>
+        <w:rPr>
+          <w:rFonts w:ascii="Arial" w:hAnsi="Arial" w:cs="Arial"/>
+          <w:color w:val="000000" w:themeColor="text1"/>
+          <w:sz w:val="20"/>
+          <w:szCs w:val="20"/>
+        </w:rPr>
+      </w:pPr>
+      <w:r>
+        <w:rPr>
+          <w:rFonts w:ascii="Arial" w:hAnsi="Arial" w:cs="Arial"/>
+          <w:color w:val="000000" w:themeColor="text1"/>
+          <w:sz w:val="20"/>
+          <w:szCs w:val="20"/>
+        </w:rPr>
+        <w:t>Caçapava,      de                             de 2024.</w:t>
+      </w:r>
+    </w:p>
+    <w:p>
+      <w:pPr>
+        <w:spacing w:after="0" w:line="360" w:lineRule="auto"/>
         <w:jc w:val="both"/>
         <w:rPr>
           <w:rFonts w:ascii="Arial" w:hAnsi="Arial" w:cs="Arial"/>
-          <w:color w:val="000000" w:themeColor="text1"/>
-          <w:u w:val="single"/>
-        </w:rPr>
-      </w:pPr>
-      <w:r>
-        <w:rPr>
-          <w:rFonts w:ascii="Arial" w:hAnsi="Arial" w:cs="Arial"/>
-          <w:color w:val="000000" w:themeColor="text1"/>
-        </w:rPr>
-        <w:t xml:space="preserve">Data de devolução: </w:t>
-      </w:r>
-      <w:r>
-        <w:rPr>
-          <w:rFonts w:ascii="Arial" w:hAnsi="Arial" w:cs="Arial"/>
-          <w:color w:val="000000" w:themeColor="text1"/>
-          <w:u w:val="single"/>
-        </w:rPr>
-        <w:t>{</w:t>
-      </w:r>
-      <w:proofErr w:type="spellStart"/>
-      <w:r>
-        <w:rPr>
-          <w:rFonts w:ascii="Arial" w:hAnsi="Arial" w:cs="Arial"/>
-          <w:color w:val="000000" w:themeColor="text1"/>
-          <w:u w:val="single"/>
-        </w:rPr>
-        <w:t>devolutionDate</w:t>
-      </w:r>
-      <w:proofErr w:type="spellEnd"/>
-      <w:r>
-        <w:rPr>
-          <w:rFonts w:ascii="Arial" w:hAnsi="Arial" w:cs="Arial"/>
-          <w:color w:val="000000" w:themeColor="text1"/>
-          <w:u w:val="single"/>
-        </w:rPr>
-        <w:t>}</w:t>
-      </w:r>
-    </w:p>
-    <w:p>
-      <w:pPr>
-        <w:spacing w:after="0" w:line="240" w:lineRule="auto"/>
-        <w:rPr>
-          <w:rFonts w:ascii="Arial" w:hAnsi="Arial" w:cs="Arial"/>
-          <w:color w:val="000000" w:themeColor="text1"/>
-          <w:u w:val="single"/>
-        </w:rPr>
-      </w:pPr>
-    </w:p>
-    <w:p>
-      <w:pPr>
-        <w:spacing w:after="0" w:line="240" w:lineRule="auto"/>
-        <w:rPr>
-          <w:rFonts w:ascii="Arial" w:hAnsi="Arial" w:cs="Arial"/>
-          <w:color w:val="000000" w:themeColor="text1"/>
-          <w:u w:val="single"/>
-        </w:rPr>
-      </w:pPr>
-    </w:p>
-    <w:p>
-      <w:pPr>
-        <w:spacing w:after="0" w:line="240" w:lineRule="auto"/>
-        <w:rPr>
-          <w:rFonts w:ascii="Arial" w:hAnsi="Arial" w:cs="Arial"/>
-          <w:color w:val="000000" w:themeColor="text1"/>
-          <w:u w:val="single"/>
-        </w:rPr>
-      </w:pPr>
-    </w:p>
-    <w:p>
-      <w:pPr>
-        <w:spacing w:after="0" w:line="240" w:lineRule="auto"/>
-        <w:rPr>
-          <w:rFonts w:ascii="Arial" w:hAnsi="Arial" w:cs="Arial"/>
-          <w:color w:val="000000" w:themeColor="text1"/>
-          <w:u w:val="single"/>
-        </w:rPr>
-      </w:pPr>
-    </w:p>
-    <w:p>
-      <w:pPr>
-        <w:spacing w:after="0" w:line="240" w:lineRule="auto"/>
-        <w:rPr>
-          <w:rFonts w:ascii="Arial" w:hAnsi="Arial" w:cs="Arial"/>
-          <w:color w:val="000000" w:themeColor="text1"/>
-          <w:u w:val="single"/>
-        </w:rPr>
-      </w:pPr>
-    </w:p>
-    <w:p>
-      <w:pPr>
-        <w:spacing w:after="0" w:line="240" w:lineRule="auto"/>
-        <w:rPr>
-          <w:rFonts w:ascii="Arial" w:hAnsi="Arial" w:cs="Arial"/>
-          <w:color w:val="000000" w:themeColor="text1"/>
-          <w:u w:val="single"/>
-        </w:rPr>
-      </w:pPr>
-    </w:p>
-    <w:p>
-      <w:pPr>
-        <w:spacing w:after="0" w:line="240" w:lineRule="auto"/>
-        <w:rPr>
-          <w:rFonts w:ascii="Arial" w:hAnsi="Arial" w:cs="Arial"/>
-          <w:color w:val="000000" w:themeColor="text1"/>
-          <w:u w:val="single"/>
-        </w:rPr>
-      </w:pPr>
-    </w:p>
-    <w:p>
-      <w:pPr>
-        <w:spacing w:after="0" w:line="240" w:lineRule="auto"/>
-        <w:rPr>
-          <w:rFonts w:ascii="Arial" w:hAnsi="Arial" w:cs="Arial"/>
-          <w:color w:val="000000" w:themeColor="text1"/>
-          <w:u w:val="single"/>
+          <w:color w:val="BFBFBF" w:themeColor="background1" w:themeShade="BF"/>
+          <w:sz w:val="20"/>
+          <w:szCs w:val="20"/>
         </w:rPr>
       </w:pPr>
     </w:p>
@@ -733,53 +683,20 @@
         <w:jc w:val="center"/>
         <w:rPr>
           <w:rFonts w:ascii="Arial" w:hAnsi="Arial" w:cs="Arial"/>
-          <w:color w:val="000000" w:themeColor="text1"/>
-        </w:rPr>
-      </w:pPr>
-      <w:proofErr w:type="gramStart"/>
-      <w:r>
-        <w:rPr>
-          <w:rFonts w:ascii="Arial" w:hAnsi="Arial" w:cs="Arial"/>
-          <w:color w:val="000000" w:themeColor="text1"/>
-        </w:rPr>
-        <w:t xml:space="preserve">Caçapava,   </w:t>
-      </w:r>
-      <w:proofErr w:type="gramEnd"/>
-      <w:r>
-        <w:rPr>
-          <w:rFonts w:ascii="Arial" w:hAnsi="Arial" w:cs="Arial"/>
-          <w:color w:val="000000" w:themeColor="text1"/>
-        </w:rPr>
-        <w:t xml:space="preserve">   de                             </w:t>
-      </w:r>
-      <w:proofErr w:type="spellStart"/>
-      <w:r>
-        <w:rPr>
-          <w:rFonts w:ascii="Arial" w:hAnsi="Arial" w:cs="Arial"/>
-          <w:color w:val="000000" w:themeColor="text1"/>
-        </w:rPr>
-        <w:t>de</w:t>
-      </w:r>
-      <w:proofErr w:type="spellEnd"/>
-      <w:r>
-        <w:rPr>
-          <w:rFonts w:ascii="Arial" w:hAnsi="Arial" w:cs="Arial"/>
-          <w:color w:val="000000" w:themeColor="text1"/>
-        </w:rPr>
-        <w:t xml:space="preserve"> 2024.</w:t>
-      </w:r>
-    </w:p>
-    <w:p>
-      <w:pPr>
-        <w:spacing w:after="0" w:line="360" w:lineRule="auto"/>
-        <w:jc w:val="both"/>
-        <w:rPr>
-          <w:rFonts w:ascii="Arial" w:hAnsi="Arial" w:cs="Arial"/>
-          <w:color w:val="BFBFBF" w:themeColor="background1" w:themeShade="BF"/>
-          <w:sz w:val="24"/>
-          <w:szCs w:val="24"/>
-        </w:rPr>
-      </w:pPr>
+          <w:color w:val="595959" w:themeColor="text1" w:themeTint="A6"/>
+          <w:sz w:val="20"/>
+          <w:szCs w:val="20"/>
+        </w:rPr>
+      </w:pPr>
+      <w:r>
+        <w:rPr>
+          <w:rFonts w:ascii="Arial" w:hAnsi="Arial" w:cs="Arial"/>
+          <w:color w:val="595959" w:themeColor="text1" w:themeTint="A6"/>
+          <w:sz w:val="20"/>
+          <w:szCs w:val="20"/>
+        </w:rPr>
+        <w:t>___________________________________</w:t>
+      </w:r>
     </w:p>
     <w:p>
       <w:pPr>
@@ -788,18 +705,63 @@
         <w:rPr>
           <w:rFonts w:ascii="Arial" w:hAnsi="Arial" w:cs="Arial"/>
           <w:color w:val="595959" w:themeColor="text1" w:themeTint="A6"/>
-          <w:sz w:val="24"/>
-          <w:szCs w:val="24"/>
+          <w:sz w:val="20"/>
+          <w:szCs w:val="20"/>
         </w:rPr>
       </w:pPr>
       <w:r>
         <w:rPr>
           <w:rFonts w:ascii="Arial" w:hAnsi="Arial" w:cs="Arial"/>
           <w:color w:val="595959" w:themeColor="text1" w:themeTint="A6"/>
-          <w:sz w:val="24"/>
-          <w:szCs w:val="24"/>
-        </w:rPr>
-        <w:t>___________________________________</w:t>
+          <w:sz w:val="20"/>
+          <w:szCs w:val="20"/>
+        </w:rPr>
+        <w:t xml:space="preserve">Assinatura </w:t>
+      </w:r>
+      <w:r>
+        <w:rPr>
+          <w:rFonts w:ascii="Arial" w:hAnsi="Arial" w:cs="Arial"/>
+          <w:color w:val="595959" w:themeColor="text1" w:themeTint="A6"/>
+          <w:sz w:val="20"/>
+          <w:szCs w:val="20"/>
+        </w:rPr>
+        <w:t>(</w:t>
+      </w:r>
+      <w:r>
+        <w:rPr>
+          <w:rFonts w:ascii="Arial" w:hAnsi="Arial" w:cs="Arial"/>
+          <w:color w:val="595959" w:themeColor="text1" w:themeTint="A6"/>
+          <w:sz w:val="20"/>
+          <w:szCs w:val="20"/>
+        </w:rPr>
+        <w:t>{rank}</w:t>
+      </w:r>
+      <w:r>
+        <w:rPr>
+          <w:rFonts w:ascii="Arial" w:hAnsi="Arial" w:cs="Arial"/>
+          <w:color w:val="595959" w:themeColor="text1" w:themeTint="A6"/>
+          <w:sz w:val="20"/>
+          <w:szCs w:val="20"/>
+        </w:rPr>
+        <w:t xml:space="preserve"> </w:t>
+      </w:r>
+      <w:r>
+        <w:rPr>
+          <w:rFonts w:ascii="Arial" w:hAnsi="Arial" w:cs="Arial"/>
+          <w:color w:val="595959" w:themeColor="text1" w:themeTint="A6"/>
+          <w:sz w:val="20"/>
+          <w:szCs w:val="20"/>
+        </w:rPr>
+        <w:t>{warName}</w:t>
+      </w:r>
+      <w:r>
+        <w:rPr>
+          <w:rFonts w:ascii="Arial" w:hAnsi="Arial" w:cs="Arial"/>
+          <w:color w:val="595959" w:themeColor="text1" w:themeTint="A6"/>
+          <w:sz w:val="20"/>
+          <w:szCs w:val="20"/>
+        </w:rPr>
+        <w:t>)</w:t>
       </w:r>
     </w:p>
     <w:p>
@@ -813,15 +775,18 @@
           <w:szCs w:val="20"/>
         </w:rPr>
       </w:pPr>
-      <w:r>
+    </w:p>
+    <w:p>
+      <w:pPr>
+        <w:spacing w:after="0" w:line="360" w:lineRule="auto"/>
+        <w:jc w:val="center"/>
         <w:rPr>
           <w:rFonts w:ascii="Arial" w:hAnsi="Arial" w:cs="Arial"/>
           <w:color w:val="595959" w:themeColor="text1" w:themeTint="A6"/>
           <w:sz w:val="20"/>
           <w:szCs w:val="20"/>
         </w:rPr>
-        <w:t xml:space="preserve">Assinatura </w:t>
-      </w:r>
+      </w:pPr>
       <w:r>
         <w:rPr>
           <w:rFonts w:ascii="Arial" w:hAnsi="Arial" w:cs="Arial"/>
@@ -829,95 +794,7 @@
           <w:sz w:val="20"/>
           <w:szCs w:val="20"/>
         </w:rPr>
-        <w:t>(</w:t>
-      </w:r>
-      <w:r>
-        <w:rPr>
-          <w:rFonts w:ascii="Arial" w:hAnsi="Arial" w:cs="Arial"/>
-          <w:color w:val="595959" w:themeColor="text1" w:themeTint="A6"/>
-          <w:sz w:val="20"/>
-          <w:szCs w:val="20"/>
-        </w:rPr>
-        <w:t>{rank}</w:t>
-      </w:r>
-      <w:r>
-        <w:rPr>
-          <w:rFonts w:ascii="Arial" w:hAnsi="Arial" w:cs="Arial"/>
-          <w:color w:val="595959" w:themeColor="text1" w:themeTint="A6"/>
-          <w:sz w:val="20"/>
-          <w:szCs w:val="20"/>
-        </w:rPr>
-        <w:t xml:space="preserve"> </w:t>
-      </w:r>
-      <w:r>
-        <w:rPr>
-          <w:rFonts w:ascii="Arial" w:hAnsi="Arial" w:cs="Arial"/>
-          <w:color w:val="595959" w:themeColor="text1" w:themeTint="A6"/>
-          <w:sz w:val="20"/>
-          <w:szCs w:val="20"/>
-        </w:rPr>
-        <w:t>{</w:t>
-      </w:r>
-      <w:proofErr w:type="spellStart"/>
-      <w:r>
-        <w:rPr>
-          <w:rFonts w:ascii="Arial" w:hAnsi="Arial" w:cs="Arial"/>
-          <w:color w:val="595959" w:themeColor="text1" w:themeTint="A6"/>
-          <w:sz w:val="20"/>
-          <w:szCs w:val="20"/>
-        </w:rPr>
-        <w:t>warName</w:t>
-      </w:r>
-      <w:proofErr w:type="spellEnd"/>
-      <w:r>
-        <w:rPr>
-          <w:rFonts w:ascii="Arial" w:hAnsi="Arial" w:cs="Arial"/>
-          <w:color w:val="595959" w:themeColor="text1" w:themeTint="A6"/>
-          <w:sz w:val="20"/>
-          <w:szCs w:val="20"/>
-        </w:rPr>
-        <w:t>}</w:t>
-      </w:r>
-      <w:r>
-        <w:rPr>
-          <w:rFonts w:ascii="Arial" w:hAnsi="Arial" w:cs="Arial"/>
-          <w:color w:val="595959" w:themeColor="text1" w:themeTint="A6"/>
-          <w:sz w:val="20"/>
-          <w:szCs w:val="20"/>
-        </w:rPr>
-        <w:t>)</w:t>
-      </w:r>
-    </w:p>
-    <w:p>
-      <w:pPr>
-        <w:spacing w:after="0" w:line="360" w:lineRule="auto"/>
-        <w:jc w:val="center"/>
-        <w:rPr>
-          <w:rFonts w:ascii="Arial" w:hAnsi="Arial" w:cs="Arial"/>
-          <w:color w:val="595959" w:themeColor="text1" w:themeTint="A6"/>
-          <w:sz w:val="20"/>
-          <w:szCs w:val="20"/>
-        </w:rPr>
-      </w:pPr>
-    </w:p>
-    <w:p>
-      <w:pPr>
-        <w:spacing w:after="0" w:line="360" w:lineRule="auto"/>
-        <w:jc w:val="center"/>
-        <w:rPr>
-          <w:rFonts w:ascii="Arial" w:hAnsi="Arial" w:cs="Arial"/>
-          <w:color w:val="595959" w:themeColor="text1" w:themeTint="A6"/>
-          <w:sz w:val="20"/>
-          <w:szCs w:val="20"/>
-        </w:rPr>
-      </w:pPr>
-      <w:r>
-        <w:rPr>
-          <w:rFonts w:ascii="Arial" w:hAnsi="Arial" w:cs="Arial"/>
-          <w:color w:val="595959" w:themeColor="text1" w:themeTint="A6"/>
-          <w:sz w:val="20"/>
-          <w:szCs w:val="20"/>
-        </w:rPr>
+        <w:lastRenderedPageBreak/>
         <w:t>___________________________________</w:t>
       </w:r>
     </w:p>
@@ -985,16 +862,16 @@
                               <w:rPr>
                                 <w:rFonts w:ascii="Arial" w:hAnsi="Arial" w:cs="Arial"/>
                                 <w:color w:val="808080" w:themeColor="background1" w:themeShade="80"/>
-                                <w:sz w:val="20"/>
-                                <w:szCs w:val="20"/>
+                                <w:sz w:val="18"/>
+                                <w:szCs w:val="18"/>
                               </w:rPr>
                             </w:pPr>
                             <w:r>
                               <w:rPr>
                                 <w:rFonts w:ascii="Arial" w:hAnsi="Arial" w:cs="Arial"/>
                                 <w:color w:val="808080" w:themeColor="background1" w:themeShade="80"/>
-                                <w:sz w:val="20"/>
-                                <w:szCs w:val="20"/>
+                                <w:sz w:val="18"/>
+                                <w:szCs w:val="18"/>
                               </w:rPr>
                               <w:t xml:space="preserve">DESCAUTELADO EM: </w:t>
                             </w:r>
@@ -1004,21 +881,28 @@
                               <w:rPr>
                                 <w:rFonts w:ascii="Arial" w:hAnsi="Arial" w:cs="Arial"/>
                                 <w:color w:val="808080" w:themeColor="background1" w:themeShade="80"/>
-                                <w:sz w:val="20"/>
-                                <w:szCs w:val="20"/>
+                                <w:sz w:val="18"/>
+                                <w:szCs w:val="18"/>
                               </w:rPr>
                             </w:pPr>
                             <w:r>
                               <w:rPr>
                                 <w:rFonts w:ascii="Arial" w:hAnsi="Arial" w:cs="Arial"/>
                                 <w:color w:val="808080" w:themeColor="background1" w:themeShade="80"/>
-                                <w:sz w:val="20"/>
-                                <w:szCs w:val="20"/>
+                                <w:sz w:val="18"/>
+                                <w:szCs w:val="18"/>
                               </w:rPr>
                               <w:t>RESPONSÁVEL PELA DESCAUTELA:</w:t>
                             </w:r>
                           </w:p>
-                          <w:p/>
+                          <w:p>
+                            <w:pPr>
+                              <w:rPr>
+                                <w:sz w:val="18"/>
+                                <w:szCs w:val="18"/>
+                              </w:rPr>
+                            </w:pPr>
+                          </w:p>
                           <w:p>
                             <w:pPr>
                               <w:spacing w:after="0" w:line="360" w:lineRule="auto"/>
@@ -1026,16 +910,16 @@
                               <w:rPr>
                                 <w:rFonts w:ascii="Arial" w:hAnsi="Arial" w:cs="Arial"/>
                                 <w:color w:val="595959" w:themeColor="text1" w:themeTint="A6"/>
-                                <w:sz w:val="20"/>
-                                <w:szCs w:val="20"/>
+                                <w:sz w:val="18"/>
+                                <w:szCs w:val="18"/>
                               </w:rPr>
                             </w:pPr>
                             <w:r>
                               <w:rPr>
                                 <w:rFonts w:ascii="Arial" w:hAnsi="Arial" w:cs="Arial"/>
                                 <w:color w:val="595959" w:themeColor="text1" w:themeTint="A6"/>
-                                <w:sz w:val="20"/>
-                                <w:szCs w:val="20"/>
+                                <w:sz w:val="18"/>
+                                <w:szCs w:val="18"/>
                               </w:rPr>
                               <w:t>___________________________________</w:t>
                             </w:r>
@@ -1043,42 +927,19 @@
                           <w:p>
                             <w:pPr>
                               <w:jc w:val="center"/>
+                              <w:rPr>
+                                <w:sz w:val="18"/>
+                                <w:szCs w:val="18"/>
+                              </w:rPr>
                             </w:pPr>
                             <w:r>
                               <w:rPr>
                                 <w:rFonts w:ascii="Arial" w:hAnsi="Arial" w:cs="Arial"/>
                                 <w:color w:val="595959" w:themeColor="text1" w:themeTint="A6"/>
-                                <w:sz w:val="20"/>
-                                <w:szCs w:val="20"/>
+                                <w:sz w:val="18"/>
+                                <w:szCs w:val="18"/>
                               </w:rPr>
-                              <w:t xml:space="preserve">Assinatura </w:t>
-                            </w:r>
-                            <w:r>
-                              <w:rPr>
-                                <w:rFonts w:ascii="Arial" w:hAnsi="Arial" w:cs="Arial"/>
-                                <w:color w:val="595959" w:themeColor="text1" w:themeTint="A6"/>
-                                <w:sz w:val="20"/>
-                                <w:szCs w:val="20"/>
-                              </w:rPr>
-                              <w:t xml:space="preserve">do responsável pela </w:t>
-                            </w:r>
-                            <w:r>
-                              <w:rPr>
-                                <w:rFonts w:ascii="Arial" w:hAnsi="Arial" w:cs="Arial"/>
-                                <w:color w:val="595959" w:themeColor="text1" w:themeTint="A6"/>
-                                <w:sz w:val="20"/>
-                                <w:szCs w:val="20"/>
-                              </w:rPr>
-                              <w:t>des</w:t>
-                            </w:r>
-                            <w:r>
-                              <w:rPr>
-                                <w:rFonts w:ascii="Arial" w:hAnsi="Arial" w:cs="Arial"/>
-                                <w:color w:val="595959" w:themeColor="text1" w:themeTint="A6"/>
-                                <w:sz w:val="20"/>
-                                <w:szCs w:val="20"/>
-                              </w:rPr>
-                              <w:t>cautela</w:t>
+                              <w:t>Assinatura do responsável pela descautela</w:t>
                             </w:r>
                           </w:p>
                         </w:txbxContent>
@@ -1112,16 +973,16 @@
                         <w:rPr>
                           <w:rFonts w:ascii="Arial" w:hAnsi="Arial" w:cs="Arial"/>
                           <w:color w:val="808080" w:themeColor="background1" w:themeShade="80"/>
-                          <w:sz w:val="20"/>
-                          <w:szCs w:val="20"/>
+                          <w:sz w:val="18"/>
+                          <w:szCs w:val="18"/>
                         </w:rPr>
                       </w:pPr>
                       <w:r>
                         <w:rPr>
                           <w:rFonts w:ascii="Arial" w:hAnsi="Arial" w:cs="Arial"/>
                           <w:color w:val="808080" w:themeColor="background1" w:themeShade="80"/>
-                          <w:sz w:val="20"/>
-                          <w:szCs w:val="20"/>
+                          <w:sz w:val="18"/>
+                          <w:szCs w:val="18"/>
                         </w:rPr>
                         <w:t xml:space="preserve">DESCAUTELADO EM: </w:t>
                       </w:r>
@@ -1131,21 +992,28 @@
                         <w:rPr>
                           <w:rFonts w:ascii="Arial" w:hAnsi="Arial" w:cs="Arial"/>
                           <w:color w:val="808080" w:themeColor="background1" w:themeShade="80"/>
-                          <w:sz w:val="20"/>
-                          <w:szCs w:val="20"/>
+                          <w:sz w:val="18"/>
+                          <w:szCs w:val="18"/>
                         </w:rPr>
                       </w:pPr>
                       <w:r>
                         <w:rPr>
                           <w:rFonts w:ascii="Arial" w:hAnsi="Arial" w:cs="Arial"/>
                           <w:color w:val="808080" w:themeColor="background1" w:themeShade="80"/>
-                          <w:sz w:val="20"/>
-                          <w:szCs w:val="20"/>
+                          <w:sz w:val="18"/>
+                          <w:szCs w:val="18"/>
                         </w:rPr>
                         <w:t>RESPONSÁVEL PELA DESCAUTELA:</w:t>
                       </w:r>
                     </w:p>
-                    <w:p/>
+                    <w:p>
+                      <w:pPr>
+                        <w:rPr>
+                          <w:sz w:val="18"/>
+                          <w:szCs w:val="18"/>
+                        </w:rPr>
+                      </w:pPr>
+                    </w:p>
                     <w:p>
                       <w:pPr>
                         <w:spacing w:after="0" w:line="360" w:lineRule="auto"/>
@@ -1153,16 +1021,16 @@
                         <w:rPr>
                           <w:rFonts w:ascii="Arial" w:hAnsi="Arial" w:cs="Arial"/>
                           <w:color w:val="595959" w:themeColor="text1" w:themeTint="A6"/>
-                          <w:sz w:val="20"/>
-                          <w:szCs w:val="20"/>
+                          <w:sz w:val="18"/>
+                          <w:szCs w:val="18"/>
                         </w:rPr>
                       </w:pPr>
                       <w:r>
                         <w:rPr>
                           <w:rFonts w:ascii="Arial" w:hAnsi="Arial" w:cs="Arial"/>
                           <w:color w:val="595959" w:themeColor="text1" w:themeTint="A6"/>
-                          <w:sz w:val="20"/>
-                          <w:szCs w:val="20"/>
+                          <w:sz w:val="18"/>
+                          <w:szCs w:val="18"/>
                         </w:rPr>
                         <w:t>___________________________________</w:t>
                       </w:r>
@@ -1170,42 +1038,19 @@
                     <w:p>
                       <w:pPr>
                         <w:jc w:val="center"/>
+                        <w:rPr>
+                          <w:sz w:val="18"/>
+                          <w:szCs w:val="18"/>
+                        </w:rPr>
                       </w:pPr>
                       <w:r>
                         <w:rPr>
                           <w:rFonts w:ascii="Arial" w:hAnsi="Arial" w:cs="Arial"/>
                           <w:color w:val="595959" w:themeColor="text1" w:themeTint="A6"/>
-                          <w:sz w:val="20"/>
-                          <w:szCs w:val="20"/>
+                          <w:sz w:val="18"/>
+                          <w:szCs w:val="18"/>
                         </w:rPr>
-                        <w:t xml:space="preserve">Assinatura </w:t>
-                      </w:r>
-                      <w:r>
-                        <w:rPr>
-                          <w:rFonts w:ascii="Arial" w:hAnsi="Arial" w:cs="Arial"/>
-                          <w:color w:val="595959" w:themeColor="text1" w:themeTint="A6"/>
-                          <w:sz w:val="20"/>
-                          <w:szCs w:val="20"/>
-                        </w:rPr>
-                        <w:t xml:space="preserve">do responsável pela </w:t>
-                      </w:r>
-                      <w:r>
-                        <w:rPr>
-                          <w:rFonts w:ascii="Arial" w:hAnsi="Arial" w:cs="Arial"/>
-                          <w:color w:val="595959" w:themeColor="text1" w:themeTint="A6"/>
-                          <w:sz w:val="20"/>
-                          <w:szCs w:val="20"/>
-                        </w:rPr>
-                        <w:t>des</w:t>
-                      </w:r>
-                      <w:r>
-                        <w:rPr>
-                          <w:rFonts w:ascii="Arial" w:hAnsi="Arial" w:cs="Arial"/>
-                          <w:color w:val="595959" w:themeColor="text1" w:themeTint="A6"/>
-                          <w:sz w:val="20"/>
-                          <w:szCs w:val="20"/>
-                        </w:rPr>
-                        <w:t>cautela</w:t>
+                        <w:t>Assinatura do responsável pela descautela</w:t>
                       </w:r>
                     </w:p>
                   </w:txbxContent>
@@ -1231,9 +1076,8 @@
           <w:sz w:val="20"/>
           <w:szCs w:val="20"/>
         </w:rPr>
-        <w:t>{</w:t>
-      </w:r>
-      <w:proofErr w:type="spellStart"/>
+        <w:t>{lenderRank}</w:t>
+      </w:r>
       <w:r>
         <w:rPr>
           <w:rFonts w:ascii="Arial" w:hAnsi="Arial" w:cs="Arial"/>
@@ -1241,9 +1085,8 @@
           <w:sz w:val="20"/>
           <w:szCs w:val="20"/>
         </w:rPr>
-        <w:t>lenderRank</w:t>
-      </w:r>
-      <w:proofErr w:type="spellEnd"/>
+        <w:t xml:space="preserve"> </w:t>
+      </w:r>
       <w:r>
         <w:rPr>
           <w:rFonts w:ascii="Arial" w:hAnsi="Arial" w:cs="Arial"/>
@@ -1251,45 +1094,7 @@
           <w:sz w:val="20"/>
           <w:szCs w:val="20"/>
         </w:rPr>
-        <w:t>}</w:t>
-      </w:r>
-      <w:r>
-        <w:rPr>
-          <w:rFonts w:ascii="Arial" w:hAnsi="Arial" w:cs="Arial"/>
-          <w:color w:val="595959" w:themeColor="text1" w:themeTint="A6"/>
-          <w:sz w:val="20"/>
-          <w:szCs w:val="20"/>
-        </w:rPr>
-        <w:t xml:space="preserve"> </w:t>
-      </w:r>
-      <w:r>
-        <w:rPr>
-          <w:rFonts w:ascii="Arial" w:hAnsi="Arial" w:cs="Arial"/>
-          <w:color w:val="595959" w:themeColor="text1" w:themeTint="A6"/>
-          <w:sz w:val="20"/>
-          <w:szCs w:val="20"/>
-        </w:rPr>
-        <w:t>{</w:t>
-      </w:r>
-      <w:proofErr w:type="spellStart"/>
-      <w:r>
-        <w:rPr>
-          <w:rFonts w:ascii="Arial" w:hAnsi="Arial" w:cs="Arial"/>
-          <w:color w:val="595959" w:themeColor="text1" w:themeTint="A6"/>
-          <w:sz w:val="20"/>
-          <w:szCs w:val="20"/>
-        </w:rPr>
-        <w:t>lender</w:t>
-      </w:r>
-      <w:proofErr w:type="spellEnd"/>
-      <w:r>
-        <w:rPr>
-          <w:rFonts w:ascii="Arial" w:hAnsi="Arial" w:cs="Arial"/>
-          <w:color w:val="595959" w:themeColor="text1" w:themeTint="A6"/>
-          <w:sz w:val="20"/>
-          <w:szCs w:val="20"/>
-        </w:rPr>
-        <w:t>}</w:t>
+        <w:t>{lender}</w:t>
       </w:r>
       <w:r>
         <w:rPr>
@@ -1592,12 +1397,16 @@
       <w:rPr>
         <w:rFonts w:ascii="Arial" w:hAnsi="Arial" w:cs="Arial"/>
         <w:color w:val="BFBFBF" w:themeColor="background1" w:themeShade="BF"/>
+        <w:sz w:val="20"/>
+        <w:szCs w:val="20"/>
       </w:rPr>
     </w:pPr>
     <w:r>
       <w:rPr>
         <w:rFonts w:ascii="Arial" w:hAnsi="Arial" w:cs="Arial"/>
         <w:color w:val="BFBFBF" w:themeColor="background1" w:themeShade="BF"/>
+        <w:sz w:val="20"/>
+        <w:szCs w:val="20"/>
       </w:rPr>
       <w:t>MINISTÉRIO DA DEFESA</w:t>
     </w:r>
@@ -1611,12 +1420,16 @@
       <w:rPr>
         <w:rFonts w:ascii="Arial" w:hAnsi="Arial" w:cs="Arial"/>
         <w:color w:val="BFBFBF" w:themeColor="background1" w:themeShade="BF"/>
+        <w:sz w:val="20"/>
+        <w:szCs w:val="20"/>
       </w:rPr>
     </w:pPr>
     <w:r>
       <w:rPr>
         <w:rFonts w:ascii="Arial" w:hAnsi="Arial" w:cs="Arial"/>
         <w:color w:val="BFBFBF" w:themeColor="background1" w:themeShade="BF"/>
+        <w:sz w:val="20"/>
+        <w:szCs w:val="20"/>
       </w:rPr>
       <w:t>EXÉRCITO BRASILEIRO</w:t>
     </w:r>
@@ -1629,12 +1442,16 @@
       <w:rPr>
         <w:rFonts w:ascii="Arial" w:hAnsi="Arial" w:cs="Arial"/>
         <w:color w:val="BFBFBF" w:themeColor="background1" w:themeShade="BF"/>
+        <w:sz w:val="20"/>
+        <w:szCs w:val="20"/>
       </w:rPr>
     </w:pPr>
     <w:r>
       <w:rPr>
         <w:rFonts w:ascii="Arial" w:hAnsi="Arial" w:cs="Arial"/>
         <w:color w:val="BFBFBF" w:themeColor="background1" w:themeShade="BF"/>
+        <w:sz w:val="20"/>
+        <w:szCs w:val="20"/>
       </w:rPr>
       <w:t>6º BATALHÃO DE INFANTARIA AEROMÓVEL</w:t>
     </w:r>
@@ -2402,10 +2219,6 @@
 </file>
 
 <file path=customXml/item1.xml><?xml version="1.0" encoding="utf-8"?>
-<b:Sources xmlns:b="http://schemas.openxmlformats.org/officeDocument/2006/bibliography" xmlns="http://schemas.openxmlformats.org/officeDocument/2006/bibliography" SelectedStyle="\APASixthEditionOfficeOnline.xsl" StyleName="APA" Version="6"/>
-</file>
-
-<file path=customXml/item2.xml><?xml version="1.0" encoding="utf-8"?>
 <s:customData xmlns="http://www.wps.cn/officeDocument/2013/wpsCustomData" xmlns:s="http://www.wps.cn/officeDocument/2013/wpsCustomData">
   <customSectProps>
     <customSectPr/>
@@ -2416,18 +2229,22 @@
 </s:customData>
 </file>
 
+<file path=customXml/item2.xml><?xml version="1.0" encoding="utf-8"?>
+<b:Sources xmlns:b="http://schemas.openxmlformats.org/officeDocument/2006/bibliography" xmlns="http://schemas.openxmlformats.org/officeDocument/2006/bibliography" SelectedStyle="\APASixthEditionOfficeOnline.xsl" StyleName="APA" Version="6"/>
+</file>
+
 <file path=customXml/itemProps1.xml><?xml version="1.0" encoding="utf-8"?>
+<ds:datastoreItem xmlns:ds="http://schemas.openxmlformats.org/officeDocument/2006/customXml" ds:itemID="{B1977F7D-205B-4081-913C-38D41E755F92}">
+  <ds:schemaRefs>
+    <ds:schemaRef ds:uri="http://www.wps.cn/officeDocument/2013/wpsCustomData"/>
+  </ds:schemaRefs>
+</ds:datastoreItem>
+</file>
+
+<file path=customXml/itemProps2.xml><?xml version="1.0" encoding="utf-8"?>
 <ds:datastoreItem xmlns:ds="http://schemas.openxmlformats.org/officeDocument/2006/customXml" ds:itemID="{B6D29EEF-E2BB-4466-AB4B-FDD8DE224B8B}">
   <ds:schemaRefs>
     <ds:schemaRef ds:uri="http://schemas.openxmlformats.org/officeDocument/2006/bibliography"/>
   </ds:schemaRefs>
 </ds:datastoreItem>
-</file>
-
-<file path=customXml/itemProps2.xml><?xml version="1.0" encoding="utf-8"?>
-<ds:datastoreItem xmlns:ds="http://schemas.openxmlformats.org/officeDocument/2006/customXml" ds:itemID="{B1977F7D-205B-4081-913C-38D41E755F92}">
-  <ds:schemaRefs>
-    <ds:schemaRef ds:uri="http://www.wps.cn/officeDocument/2013/wpsCustomData"/>
-  </ds:schemaRefs>
-</ds:datastoreItem>
 </file>
</xml_diff>